<commit_message>
gitignore vs ja testikattavuudet lisätty
</commit_message>
<xml_diff>
--- a/Dokumentaatio/Käyttöohje.docx
+++ b/Dokumentaatio/Käyttöohje.docx
@@ -6,11 +6,152 @@
       <w:r>
         <w:t>Käyttöohje</w:t>
       </w:r>
+      <w:r>
+        <w:t xml:space="preserve"> pelille 2048</w:t>
+      </w:r>
     </w:p>
     <w:p/>
     <w:p>
       <w:r>
-        <w:t>tekstissä ei käytetty kielimalleja</w:t>
+        <w:t xml:space="preserve">Lataa projekti </w:t>
+      </w:r>
+      <w:proofErr w:type="spellStart"/>
+      <w:proofErr w:type="gramStart"/>
+      <w:r>
+        <w:t>githubista</w:t>
+      </w:r>
+      <w:proofErr w:type="spellEnd"/>
+      <w:r>
+        <w:t xml:space="preserve">  painamalla</w:t>
+      </w:r>
+      <w:proofErr w:type="gramEnd"/>
+      <w:r>
+        <w:t xml:space="preserve"> ”</w:t>
+      </w:r>
+      <w:proofErr w:type="spellStart"/>
+      <w:r>
+        <w:t>Download</w:t>
+      </w:r>
+      <w:proofErr w:type="spellEnd"/>
+      <w:r>
+        <w:t xml:space="preserve"> ZIP”</w:t>
+      </w:r>
+    </w:p>
+    <w:p>
+      <w:r>
+        <w:t xml:space="preserve"> </w:t>
+      </w:r>
+    </w:p>
+    <w:p/>
+    <w:p>
+      <w:r>
+        <w:t>Asennus ja käynnistys:</w:t>
+      </w:r>
+    </w:p>
+    <w:p/>
+    <w:p>
+      <w:r>
+        <w:t xml:space="preserve">Asenna riippuvuudet </w:t>
+      </w:r>
+      <w:proofErr w:type="spellStart"/>
+      <w:r>
+        <w:t>poetryn</w:t>
+      </w:r>
+      <w:proofErr w:type="spellEnd"/>
+      <w:r>
+        <w:t xml:space="preserve"> avulla komennolla:</w:t>
+      </w:r>
+    </w:p>
+    <w:p>
+      <w:proofErr w:type="spellStart"/>
+      <w:r>
+        <w:t>poetry</w:t>
+      </w:r>
+      <w:proofErr w:type="spellEnd"/>
+      <w:r>
+        <w:t xml:space="preserve"> </w:t>
+      </w:r>
+      <w:proofErr w:type="spellStart"/>
+      <w:r>
+        <w:t>install</w:t>
+      </w:r>
+      <w:proofErr w:type="spellEnd"/>
+    </w:p>
+    <w:p>
+      <w:r>
+        <w:t xml:space="preserve">Käynnistä sovellus </w:t>
+      </w:r>
+      <w:r>
+        <w:t xml:space="preserve">menemällä kansioissa kohtaan </w:t>
+      </w:r>
+      <w:r>
+        <w:t>/Harjoitustyo2048/harjoitustyo2048</w:t>
+      </w:r>
+      <w:r>
+        <w:t xml:space="preserve"> ja komennolla</w:t>
+      </w:r>
+    </w:p>
+    <w:p>
+      <w:r>
+        <w:t>python main.py</w:t>
+      </w:r>
+    </w:p>
+    <w:p>
+      <w:r>
+        <w:t>(</w:t>
+      </w:r>
+      <w:proofErr w:type="spellStart"/>
+      <w:r>
+        <w:t>poetry</w:t>
+      </w:r>
+      <w:proofErr w:type="spellEnd"/>
+      <w:r>
+        <w:t xml:space="preserve"> </w:t>
+      </w:r>
+      <w:proofErr w:type="spellStart"/>
+      <w:r>
+        <w:t>run</w:t>
+      </w:r>
+      <w:proofErr w:type="spellEnd"/>
+      <w:r>
+        <w:t xml:space="preserve"> </w:t>
+      </w:r>
+      <w:proofErr w:type="spellStart"/>
+      <w:r>
+        <w:t>invoke</w:t>
+      </w:r>
+      <w:proofErr w:type="spellEnd"/>
+      <w:r>
+        <w:t xml:space="preserve"> </w:t>
+      </w:r>
+      <w:proofErr w:type="spellStart"/>
+      <w:r>
+        <w:t>start</w:t>
+      </w:r>
+      <w:proofErr w:type="spellEnd"/>
+      <w:r>
+        <w:t>)</w:t>
+      </w:r>
+    </w:p>
+    <w:p>
+      <w:proofErr w:type="spellStart"/>
+      <w:r>
+        <w:t>Apissä</w:t>
+      </w:r>
+      <w:proofErr w:type="spellEnd"/>
+      <w:r>
+        <w:t xml:space="preserve"> </w:t>
+      </w:r>
+      <w:r>
+        <w:t xml:space="preserve">on tarkoitus avaamisen jälkeen vain katsella tietokoneen ja randomilla joka toisella siirrolla tapahtuvaa siirtelyä klikkaamalla aina hiirtä sen </w:t>
+      </w:r>
+      <w:proofErr w:type="gramStart"/>
+      <w:r>
+        <w:t>merkiksi</w:t>
+      </w:r>
+      <w:proofErr w:type="gramEnd"/>
+      <w:r>
+        <w:t xml:space="preserve"> että on valmis näkemään seuraavan siirron.</w:t>
       </w:r>
     </w:p>
     <w:sectPr>
@@ -1072,7 +1213,6 @@
   <w:style w:type="character" w:default="1" w:styleId="DefaultParagraphFont">
     <w:name w:val="Default Paragraph Font"/>
     <w:uiPriority w:val="1"/>
-    <w:semiHidden/>
     <w:unhideWhenUsed/>
   </w:style>
   <w:style w:type="table" w:default="1" w:styleId="TableNormal">

</xml_diff>